<commit_message>
Desarrollo de inferza-grupo diseño.docx agragado de imagenes
</commit_message>
<xml_diff>
--- a/Documentacion/Desarrollo de inferza-grupo diseño.docx
+++ b/Documentacion/Desarrollo de inferza-grupo diseño.docx
@@ -68,6 +68,51 @@
     <w:p>
       <w:pPr>
         <w:pStyle w:val="Prrafodelista"/>
+      </w:pPr>
+      <w:r>
+        <w:rPr>
+          <w:noProof/>
+        </w:rPr>
+        <w:drawing>
+          <wp:inline distT="0" distB="0" distL="0" distR="0">
+            <wp:extent cx="4152900" cy="2491545"/>
+            <wp:effectExtent l="19050" t="0" r="0" b="0"/>
+            <wp:docPr id="1" name="0 Imagen" descr="Screenshot_2014-09-30-01-00-35.png"/>
+            <wp:cNvGraphicFramePr>
+              <a:graphicFrameLocks xmlns:a="http://schemas.openxmlformats.org/drawingml/2006/main" noChangeAspect="1"/>
+            </wp:cNvGraphicFramePr>
+            <a:graphic xmlns:a="http://schemas.openxmlformats.org/drawingml/2006/main">
+              <a:graphicData uri="http://schemas.openxmlformats.org/drawingml/2006/picture">
+                <pic:pic xmlns:pic="http://schemas.openxmlformats.org/drawingml/2006/picture">
+                  <pic:nvPicPr>
+                    <pic:cNvPr id="0" name="Screenshot_2014-09-30-01-00-35.png"/>
+                    <pic:cNvPicPr/>
+                  </pic:nvPicPr>
+                  <pic:blipFill>
+                    <a:blip r:embed="rId6"/>
+                    <a:stretch>
+                      <a:fillRect/>
+                    </a:stretch>
+                  </pic:blipFill>
+                  <pic:spPr>
+                    <a:xfrm>
+                      <a:off x="0" y="0"/>
+                      <a:ext cx="4154529" cy="2492522"/>
+                    </a:xfrm>
+                    <a:prstGeom prst="rect">
+                      <a:avLst/>
+                    </a:prstGeom>
+                  </pic:spPr>
+                </pic:pic>
+              </a:graphicData>
+            </a:graphic>
+          </wp:inline>
+        </w:drawing>
+      </w:r>
+    </w:p>
+    <w:p>
+      <w:pPr>
+        <w:pStyle w:val="Prrafodelista"/>
         <w:numPr>
           <w:ilvl w:val="0"/>
           <w:numId w:val="2"/>
@@ -198,6 +243,51 @@
     <w:p>
       <w:pPr>
         <w:pStyle w:val="Prrafodelista"/>
+      </w:pPr>
+      <w:r>
+        <w:rPr>
+          <w:noProof/>
+        </w:rPr>
+        <w:drawing>
+          <wp:inline distT="0" distB="0" distL="0" distR="0">
+            <wp:extent cx="4048125" cy="2428685"/>
+            <wp:effectExtent l="19050" t="0" r="9525" b="0"/>
+            <wp:docPr id="2" name="1 Imagen" descr="Screenshot_2014-09-30-01-01-50.png"/>
+            <wp:cNvGraphicFramePr>
+              <a:graphicFrameLocks xmlns:a="http://schemas.openxmlformats.org/drawingml/2006/main" noChangeAspect="1"/>
+            </wp:cNvGraphicFramePr>
+            <a:graphic xmlns:a="http://schemas.openxmlformats.org/drawingml/2006/main">
+              <a:graphicData uri="http://schemas.openxmlformats.org/drawingml/2006/picture">
+                <pic:pic xmlns:pic="http://schemas.openxmlformats.org/drawingml/2006/picture">
+                  <pic:nvPicPr>
+                    <pic:cNvPr id="0" name="Screenshot_2014-09-30-01-01-50.png"/>
+                    <pic:cNvPicPr/>
+                  </pic:nvPicPr>
+                  <pic:blipFill>
+                    <a:blip r:embed="rId7"/>
+                    <a:stretch>
+                      <a:fillRect/>
+                    </a:stretch>
+                  </pic:blipFill>
+                  <pic:spPr>
+                    <a:xfrm>
+                      <a:off x="0" y="0"/>
+                      <a:ext cx="4051934" cy="2430970"/>
+                    </a:xfrm>
+                    <a:prstGeom prst="rect">
+                      <a:avLst/>
+                    </a:prstGeom>
+                  </pic:spPr>
+                </pic:pic>
+              </a:graphicData>
+            </a:graphic>
+          </wp:inline>
+        </w:drawing>
+      </w:r>
+    </w:p>
+    <w:p>
+      <w:pPr>
+        <w:pStyle w:val="Prrafodelista"/>
         <w:numPr>
           <w:ilvl w:val="0"/>
           <w:numId w:val="3"/>
@@ -241,6 +331,7 @@
         <w:t xml:space="preserve"> Cancelar (Mismo formato)</w:t>
       </w:r>
     </w:p>
+    <w:p/>
     <w:p>
       <w:pPr>
         <w:pStyle w:val="Prrafodelista"/>
@@ -250,12 +341,58 @@
         </w:numPr>
       </w:pPr>
       <w:r>
+        <w:lastRenderedPageBreak/>
         <w:t>Pantalla de Diarios Digitales</w:t>
       </w:r>
     </w:p>
     <w:p>
       <w:pPr>
         <w:pStyle w:val="Prrafodelista"/>
+      </w:pPr>
+      <w:r>
+        <w:rPr>
+          <w:noProof/>
+        </w:rPr>
+        <w:drawing>
+          <wp:inline distT="0" distB="0" distL="0" distR="0">
+            <wp:extent cx="2295525" cy="3825875"/>
+            <wp:effectExtent l="19050" t="0" r="9525" b="0"/>
+            <wp:docPr id="3" name="2 Imagen" descr="Screenshot_2014-09-30-01-01-23.png"/>
+            <wp:cNvGraphicFramePr>
+              <a:graphicFrameLocks xmlns:a="http://schemas.openxmlformats.org/drawingml/2006/main" noChangeAspect="1"/>
+            </wp:cNvGraphicFramePr>
+            <a:graphic xmlns:a="http://schemas.openxmlformats.org/drawingml/2006/main">
+              <a:graphicData uri="http://schemas.openxmlformats.org/drawingml/2006/picture">
+                <pic:pic xmlns:pic="http://schemas.openxmlformats.org/drawingml/2006/picture">
+                  <pic:nvPicPr>
+                    <pic:cNvPr id="0" name="Screenshot_2014-09-30-01-01-23.png"/>
+                    <pic:cNvPicPr/>
+                  </pic:nvPicPr>
+                  <pic:blipFill>
+                    <a:blip r:embed="rId8"/>
+                    <a:stretch>
+                      <a:fillRect/>
+                    </a:stretch>
+                  </pic:blipFill>
+                  <pic:spPr>
+                    <a:xfrm>
+                      <a:off x="0" y="0"/>
+                      <a:ext cx="2295525" cy="3825875"/>
+                    </a:xfrm>
+                    <a:prstGeom prst="rect">
+                      <a:avLst/>
+                    </a:prstGeom>
+                  </pic:spPr>
+                </pic:pic>
+              </a:graphicData>
+            </a:graphic>
+          </wp:inline>
+        </w:drawing>
+      </w:r>
+    </w:p>
+    <w:p>
+      <w:pPr>
+        <w:pStyle w:val="Prrafodelista"/>
         <w:numPr>
           <w:ilvl w:val="0"/>
           <w:numId w:val="4"/>
@@ -296,7 +433,7 @@
       </w:r>
       <w:proofErr w:type="spellEnd"/>
       <w:r>
-        <w:t xml:space="preserve"> Volver</w:t>
+        <w:t xml:space="preserve"> Cancelar</w:t>
       </w:r>
     </w:p>
     <w:p>
@@ -1094,6 +1231,7 @@
   <w:style w:type="paragraph" w:default="1" w:styleId="Normal">
     <w:name w:val="Normal"/>
     <w:qFormat/>
+    <w:rsid w:val="000E3837"/>
   </w:style>
   <w:style w:type="character" w:default="1" w:styleId="Fuentedeprrafopredeter">
     <w:name w:val="Default Paragraph Font"/>
@@ -1133,6 +1271,36 @@
       <w:ind w:left="720"/>
       <w:contextualSpacing/>
     </w:pPr>
+  </w:style>
+  <w:style w:type="paragraph" w:styleId="Textodeglobo">
+    <w:name w:val="Balloon Text"/>
+    <w:basedOn w:val="Normal"/>
+    <w:link w:val="TextodegloboCar"/>
+    <w:uiPriority w:val="99"/>
+    <w:semiHidden/>
+    <w:unhideWhenUsed/>
+    <w:rsid w:val="00BE0A57"/>
+    <w:pPr>
+      <w:spacing w:after="0" w:line="240" w:lineRule="auto"/>
+    </w:pPr>
+    <w:rPr>
+      <w:rFonts w:ascii="Tahoma" w:hAnsi="Tahoma" w:cs="Tahoma"/>
+      <w:sz w:val="16"/>
+      <w:szCs w:val="16"/>
+    </w:rPr>
+  </w:style>
+  <w:style w:type="character" w:customStyle="1" w:styleId="TextodegloboCar">
+    <w:name w:val="Texto de globo Car"/>
+    <w:basedOn w:val="Fuentedeprrafopredeter"/>
+    <w:link w:val="Textodeglobo"/>
+    <w:uiPriority w:val="99"/>
+    <w:semiHidden/>
+    <w:rsid w:val="00BE0A57"/>
+    <w:rPr>
+      <w:rFonts w:ascii="Tahoma" w:hAnsi="Tahoma" w:cs="Tahoma"/>
+      <w:sz w:val="16"/>
+      <w:szCs w:val="16"/>
+    </w:rPr>
   </w:style>
 </w:styles>
 </file>

</xml_diff>

<commit_message>
Actualizacion de cosas q tiene que hacer las chicas
</commit_message>
<xml_diff>
--- a/Documentacion/Desarrollo de inferza-grupo diseño.docx
+++ b/Documentacion/Desarrollo de inferza-grupo diseño.docx
@@ -490,9 +490,120 @@
       </w:r>
     </w:p>
     <w:p>
-      <w:pPr>
-        <w:pStyle w:val="Prrafodelista"/>
-      </w:pPr>
+      <w:r>
+        <w:t>COSAS NUEVAS</w:t>
+      </w:r>
+    </w:p>
+    <w:p>
+      <w:r>
+        <w:t>8-DESARROLLO DE INTERFAZ PARA CONFIGURACION DEL SERVIDOR</w:t>
+      </w:r>
+    </w:p>
+    <w:p>
+      <w:r>
+        <w:rPr>
+          <w:noProof/>
+        </w:rPr>
+        <w:drawing>
+          <wp:inline distT="0" distB="0" distL="0" distR="0">
+            <wp:extent cx="4305300" cy="2582978"/>
+            <wp:effectExtent l="19050" t="0" r="0" b="0"/>
+            <wp:docPr id="4" name="3 Imagen" descr="Screenshot_2014-10-23-15-16-56.png"/>
+            <wp:cNvGraphicFramePr>
+              <a:graphicFrameLocks xmlns:a="http://schemas.openxmlformats.org/drawingml/2006/main" noChangeAspect="1"/>
+            </wp:cNvGraphicFramePr>
+            <a:graphic xmlns:a="http://schemas.openxmlformats.org/drawingml/2006/main">
+              <a:graphicData uri="http://schemas.openxmlformats.org/drawingml/2006/picture">
+                <pic:pic xmlns:pic="http://schemas.openxmlformats.org/drawingml/2006/picture">
+                  <pic:nvPicPr>
+                    <pic:cNvPr id="0" name="Screenshot_2014-10-23-15-16-56.png"/>
+                    <pic:cNvPicPr/>
+                  </pic:nvPicPr>
+                  <pic:blipFill>
+                    <a:blip r:embed="rId9"/>
+                    <a:stretch>
+                      <a:fillRect/>
+                    </a:stretch>
+                  </pic:blipFill>
+                  <pic:spPr>
+                    <a:xfrm>
+                      <a:off x="0" y="0"/>
+                      <a:ext cx="4306988" cy="2583991"/>
+                    </a:xfrm>
+                    <a:prstGeom prst="rect">
+                      <a:avLst/>
+                    </a:prstGeom>
+                  </pic:spPr>
+                </pic:pic>
+              </a:graphicData>
+            </a:graphic>
+          </wp:inline>
+        </w:drawing>
+      </w:r>
+    </w:p>
+    <w:p>
+      <w:pPr>
+        <w:pStyle w:val="Prrafodelista"/>
+        <w:numPr>
+          <w:ilvl w:val="0"/>
+          <w:numId w:val="7"/>
+        </w:numPr>
+      </w:pPr>
+      <w:r>
+        <w:lastRenderedPageBreak/>
+        <w:t>Para ello se necesita</w:t>
+      </w:r>
+      <w:r>
+        <w:t>mos</w:t>
+      </w:r>
+      <w:r>
+        <w:t xml:space="preserve"> un banner del titulo, este es el que utilice y que hay que cambiar:</w:t>
+      </w:r>
+    </w:p>
+    <w:p>
+      <w:pPr>
+        <w:pStyle w:val="Prrafodelista"/>
+      </w:pPr>
+      <w:r>
+        <w:rPr>
+          <w:noProof/>
+        </w:rPr>
+        <w:drawing>
+          <wp:inline distT="0" distB="0" distL="0" distR="0">
+            <wp:extent cx="4762500" cy="476250"/>
+            <wp:effectExtent l="19050" t="0" r="0" b="0"/>
+            <wp:docPr id="5" name="4 Imagen" descr="titulo.png"/>
+            <wp:cNvGraphicFramePr>
+              <a:graphicFrameLocks xmlns:a="http://schemas.openxmlformats.org/drawingml/2006/main" noChangeAspect="1"/>
+            </wp:cNvGraphicFramePr>
+            <a:graphic xmlns:a="http://schemas.openxmlformats.org/drawingml/2006/main">
+              <a:graphicData uri="http://schemas.openxmlformats.org/drawingml/2006/picture">
+                <pic:pic xmlns:pic="http://schemas.openxmlformats.org/drawingml/2006/picture">
+                  <pic:nvPicPr>
+                    <pic:cNvPr id="0" name="titulo.png"/>
+                    <pic:cNvPicPr/>
+                  </pic:nvPicPr>
+                  <pic:blipFill>
+                    <a:blip r:embed="rId10"/>
+                    <a:stretch>
+                      <a:fillRect/>
+                    </a:stretch>
+                  </pic:blipFill>
+                  <pic:spPr>
+                    <a:xfrm>
+                      <a:off x="0" y="0"/>
+                      <a:ext cx="4762510" cy="476251"/>
+                    </a:xfrm>
+                    <a:prstGeom prst="rect">
+                      <a:avLst/>
+                    </a:prstGeom>
+                  </pic:spPr>
+                </pic:pic>
+              </a:graphicData>
+            </a:graphic>
+          </wp:inline>
+        </w:drawing>
+      </w:r>
     </w:p>
     <w:p>
       <w:pPr>
@@ -500,7 +611,295 @@
         <w:ind w:left="1575"/>
       </w:pPr>
     </w:p>
+    <w:p>
+      <w:pPr>
+        <w:pStyle w:val="Prrafodelista"/>
+        <w:numPr>
+          <w:ilvl w:val="0"/>
+          <w:numId w:val="7"/>
+        </w:numPr>
+      </w:pPr>
+      <w:r>
+        <w:t>Cambiar el box, este utilice:</w:t>
+      </w:r>
+    </w:p>
+    <w:p>
+      <w:pPr>
+        <w:pStyle w:val="Prrafodelista"/>
+      </w:pPr>
+      <w:r>
+        <w:rPr>
+          <w:noProof/>
+        </w:rPr>
+        <w:drawing>
+          <wp:inline distT="0" distB="0" distL="0" distR="0">
+            <wp:extent cx="3557023" cy="2133604"/>
+            <wp:effectExtent l="19050" t="0" r="5327" b="0"/>
+            <wp:docPr id="6" name="5 Imagen" descr="background.png"/>
+            <wp:cNvGraphicFramePr>
+              <a:graphicFrameLocks xmlns:a="http://schemas.openxmlformats.org/drawingml/2006/main" noChangeAspect="1"/>
+            </wp:cNvGraphicFramePr>
+            <a:graphic xmlns:a="http://schemas.openxmlformats.org/drawingml/2006/main">
+              <a:graphicData uri="http://schemas.openxmlformats.org/drawingml/2006/picture">
+                <pic:pic xmlns:pic="http://schemas.openxmlformats.org/drawingml/2006/picture">
+                  <pic:nvPicPr>
+                    <pic:cNvPr id="0" name="background.png"/>
+                    <pic:cNvPicPr/>
+                  </pic:nvPicPr>
+                  <pic:blipFill>
+                    <a:blip r:embed="rId11" cstate="print"/>
+                    <a:stretch>
+                      <a:fillRect/>
+                    </a:stretch>
+                  </pic:blipFill>
+                  <pic:spPr>
+                    <a:xfrm>
+                      <a:off x="0" y="0"/>
+                      <a:ext cx="3557023" cy="2133604"/>
+                    </a:xfrm>
+                    <a:prstGeom prst="rect">
+                      <a:avLst/>
+                    </a:prstGeom>
+                  </pic:spPr>
+                </pic:pic>
+              </a:graphicData>
+            </a:graphic>
+          </wp:inline>
+        </w:drawing>
+      </w:r>
+    </w:p>
+    <w:p>
+      <w:pPr>
+        <w:pStyle w:val="Prrafodelista"/>
+        <w:numPr>
+          <w:ilvl w:val="0"/>
+          <w:numId w:val="7"/>
+        </w:numPr>
+      </w:pPr>
+      <w:proofErr w:type="spellStart"/>
+      <w:r>
+        <w:t>Necesitariamos</w:t>
+      </w:r>
+      <w:proofErr w:type="spellEnd"/>
+      <w:r>
+        <w:t xml:space="preserve"> el  fondo de los cuadritos, son cuatro: </w:t>
+      </w:r>
+    </w:p>
+    <w:p>
+      <w:pPr>
+        <w:pStyle w:val="Prrafodelista"/>
+      </w:pPr>
+      <w:r>
+        <w:rPr>
+          <w:noProof/>
+        </w:rPr>
+        <w:drawing>
+          <wp:inline distT="0" distB="0" distL="0" distR="0">
+            <wp:extent cx="5400040" cy="1047115"/>
+            <wp:effectExtent l="19050" t="0" r="0" b="0"/>
+            <wp:docPr id="9" name="8 Imagen" descr="Screenshot_2014-10-23-15-16-56.png"/>
+            <wp:cNvGraphicFramePr>
+              <a:graphicFrameLocks xmlns:a="http://schemas.openxmlformats.org/drawingml/2006/main" noChangeAspect="1"/>
+            </wp:cNvGraphicFramePr>
+            <a:graphic xmlns:a="http://schemas.openxmlformats.org/drawingml/2006/main">
+              <a:graphicData uri="http://schemas.openxmlformats.org/drawingml/2006/picture">
+                <pic:pic xmlns:pic="http://schemas.openxmlformats.org/drawingml/2006/picture">
+                  <pic:nvPicPr>
+                    <pic:cNvPr id="0" name="Screenshot_2014-10-23-15-16-56.png"/>
+                    <pic:cNvPicPr/>
+                  </pic:nvPicPr>
+                  <pic:blipFill>
+                    <a:blip r:embed="rId12"/>
+                    <a:stretch>
+                      <a:fillRect/>
+                    </a:stretch>
+                  </pic:blipFill>
+                  <pic:spPr>
+                    <a:xfrm>
+                      <a:off x="0" y="0"/>
+                      <a:ext cx="5400040" cy="1047115"/>
+                    </a:xfrm>
+                    <a:prstGeom prst="rect">
+                      <a:avLst/>
+                    </a:prstGeom>
+                  </pic:spPr>
+                </pic:pic>
+              </a:graphicData>
+            </a:graphic>
+          </wp:inline>
+        </w:drawing>
+      </w:r>
+    </w:p>
+    <w:p>
+      <w:pPr>
+        <w:pStyle w:val="Prrafodelista"/>
+      </w:pPr>
+      <w:r>
+        <w:t xml:space="preserve">Con que haya uno es suficiente. La intención es ingresar una dirección </w:t>
+      </w:r>
+      <w:proofErr w:type="spellStart"/>
+      <w:r>
+        <w:t>ip</w:t>
+      </w:r>
+      <w:proofErr w:type="spellEnd"/>
+      <w:r>
+        <w:t xml:space="preserve"> con el teclado del celular.</w:t>
+      </w:r>
+    </w:p>
+    <w:p>
+      <w:pPr>
+        <w:pStyle w:val="Prrafodelista"/>
+        <w:numPr>
+          <w:ilvl w:val="0"/>
+          <w:numId w:val="7"/>
+        </w:numPr>
+      </w:pPr>
+      <w:r>
+        <w:t xml:space="preserve">Y El botón “Aceptar”, que puede ser alguno similar a los de arriba. El texto nosotros lo agregamos. Si </w:t>
+      </w:r>
+      <w:proofErr w:type="spellStart"/>
+      <w:r>
+        <w:t>querés</w:t>
+      </w:r>
+      <w:proofErr w:type="spellEnd"/>
+      <w:r>
+        <w:t xml:space="preserve"> </w:t>
+      </w:r>
+      <w:proofErr w:type="spellStart"/>
+      <w:r>
+        <w:t>pasanos</w:t>
+      </w:r>
+      <w:proofErr w:type="spellEnd"/>
+      <w:r>
+        <w:t xml:space="preserve"> la fuente (tipo de letra), para que haga juego con el diseño grafico</w:t>
+      </w:r>
+    </w:p>
+    <w:p>
+      <w:pPr>
+        <w:pStyle w:val="Prrafodelista"/>
+      </w:pPr>
+    </w:p>
+    <w:p>
+      <w:pPr>
+        <w:pStyle w:val="Prrafodelista"/>
+        <w:numPr>
+          <w:ilvl w:val="0"/>
+          <w:numId w:val="7"/>
+        </w:numPr>
+      </w:pPr>
+      <w:r>
+        <w:t>Cambiar el selector rojo para que se ajuste al diseño de la carta gourmet:</w:t>
+      </w:r>
+    </w:p>
+    <w:p>
+      <w:pPr>
+        <w:pStyle w:val="Prrafodelista"/>
+      </w:pPr>
+      <w:r>
+        <w:rPr>
+          <w:noProof/>
+        </w:rPr>
+        <w:drawing>
+          <wp:inline distT="0" distB="0" distL="0" distR="0">
+            <wp:extent cx="5400040" cy="814070"/>
+            <wp:effectExtent l="0" t="0" r="0" b="0"/>
+            <wp:docPr id="7" name="6 Imagen" descr="contornoMenu.png"/>
+            <wp:cNvGraphicFramePr>
+              <a:graphicFrameLocks xmlns:a="http://schemas.openxmlformats.org/drawingml/2006/main" noChangeAspect="1"/>
+            </wp:cNvGraphicFramePr>
+            <a:graphic xmlns:a="http://schemas.openxmlformats.org/drawingml/2006/main">
+              <a:graphicData uri="http://schemas.openxmlformats.org/drawingml/2006/picture">
+                <pic:pic xmlns:pic="http://schemas.openxmlformats.org/drawingml/2006/picture">
+                  <pic:nvPicPr>
+                    <pic:cNvPr id="0" name="contornoMenu.png"/>
+                    <pic:cNvPicPr/>
+                  </pic:nvPicPr>
+                  <pic:blipFill>
+                    <a:blip r:embed="rId13"/>
+                    <a:stretch>
+                      <a:fillRect/>
+                    </a:stretch>
+                  </pic:blipFill>
+                  <pic:spPr>
+                    <a:xfrm>
+                      <a:off x="0" y="0"/>
+                      <a:ext cx="5400040" cy="814070"/>
+                    </a:xfrm>
+                    <a:prstGeom prst="rect">
+                      <a:avLst/>
+                    </a:prstGeom>
+                  </pic:spPr>
+                </pic:pic>
+              </a:graphicData>
+            </a:graphic>
+          </wp:inline>
+        </w:drawing>
+      </w:r>
+    </w:p>
     <w:p/>
+    <w:p/>
+    <w:p/>
+    <w:p/>
+    <w:p/>
+    <w:p/>
+    <w:p>
+      <w:r>
+        <w:lastRenderedPageBreak/>
+        <w:t>Este selector de menú lo usamos para recorrer el menú, como por ejemplo:</w:t>
+      </w:r>
+    </w:p>
+    <w:p>
+      <w:r>
+        <w:rPr>
+          <w:noProof/>
+        </w:rPr>
+        <w:drawing>
+          <wp:inline distT="0" distB="0" distL="0" distR="0">
+            <wp:extent cx="4014470" cy="2408493"/>
+            <wp:effectExtent l="19050" t="0" r="5080" b="0"/>
+            <wp:docPr id="8" name="7 Imagen" descr="Screenshot_2014-10-23-16-14-03.png"/>
+            <wp:cNvGraphicFramePr>
+              <a:graphicFrameLocks xmlns:a="http://schemas.openxmlformats.org/drawingml/2006/main" noChangeAspect="1"/>
+            </wp:cNvGraphicFramePr>
+            <a:graphic xmlns:a="http://schemas.openxmlformats.org/drawingml/2006/main">
+              <a:graphicData uri="http://schemas.openxmlformats.org/drawingml/2006/picture">
+                <pic:pic xmlns:pic="http://schemas.openxmlformats.org/drawingml/2006/picture">
+                  <pic:nvPicPr>
+                    <pic:cNvPr id="0" name="Screenshot_2014-10-23-16-14-03.png"/>
+                    <pic:cNvPicPr/>
+                  </pic:nvPicPr>
+                  <pic:blipFill>
+                    <a:blip r:embed="rId14"/>
+                    <a:stretch>
+                      <a:fillRect/>
+                    </a:stretch>
+                  </pic:blipFill>
+                  <pic:spPr>
+                    <a:xfrm>
+                      <a:off x="0" y="0"/>
+                      <a:ext cx="4016044" cy="2409438"/>
+                    </a:xfrm>
+                    <a:prstGeom prst="rect">
+                      <a:avLst/>
+                    </a:prstGeom>
+                  </pic:spPr>
+                </pic:pic>
+              </a:graphicData>
+            </a:graphic>
+          </wp:inline>
+        </w:drawing>
+      </w:r>
+    </w:p>
+    <w:p>
+      <w:pPr>
+        <w:tabs>
+          <w:tab w:val="left" w:pos="1590"/>
+        </w:tabs>
+      </w:pPr>
+      <w:r>
+        <w:tab/>
+      </w:r>
+    </w:p>
     <w:sectPr>
       <w:pgSz w:w="11906" w:h="16838"/>
       <w:pgMar w:top="1417" w:right="1701" w:bottom="1417" w:left="1701" w:header="708" w:footer="708" w:gutter="0"/>
@@ -740,6 +1139,119 @@
     </w:lvl>
   </w:abstractNum>
   <w:abstractNum w:abstractNumId="2">
+    <w:nsid w:val="3A580C2A"/>
+    <w:multiLevelType w:val="hybridMultilevel"/>
+    <w:tmpl w:val="A30467B6"/>
+    <w:lvl w:ilvl="0" w:tplc="0C0A0001">
+      <w:start w:val="1"/>
+      <w:numFmt w:val="bullet"/>
+      <w:lvlText w:val=""/>
+      <w:lvlJc w:val="left"/>
+      <w:pPr>
+        <w:ind w:left="1440" w:hanging="360"/>
+      </w:pPr>
+      <w:rPr>
+        <w:rFonts w:ascii="Symbol" w:hAnsi="Symbol" w:hint="default"/>
+      </w:rPr>
+    </w:lvl>
+    <w:lvl w:ilvl="1" w:tplc="0C0A0003" w:tentative="1">
+      <w:start w:val="1"/>
+      <w:numFmt w:val="bullet"/>
+      <w:lvlText w:val="o"/>
+      <w:lvlJc w:val="left"/>
+      <w:pPr>
+        <w:ind w:left="2160" w:hanging="360"/>
+      </w:pPr>
+      <w:rPr>
+        <w:rFonts w:ascii="Courier New" w:hAnsi="Courier New" w:cs="Courier New" w:hint="default"/>
+      </w:rPr>
+    </w:lvl>
+    <w:lvl w:ilvl="2" w:tplc="0C0A0005" w:tentative="1">
+      <w:start w:val="1"/>
+      <w:numFmt w:val="bullet"/>
+      <w:lvlText w:val=""/>
+      <w:lvlJc w:val="left"/>
+      <w:pPr>
+        <w:ind w:left="2880" w:hanging="360"/>
+      </w:pPr>
+      <w:rPr>
+        <w:rFonts w:ascii="Wingdings" w:hAnsi="Wingdings" w:hint="default"/>
+      </w:rPr>
+    </w:lvl>
+    <w:lvl w:ilvl="3" w:tplc="0C0A0001" w:tentative="1">
+      <w:start w:val="1"/>
+      <w:numFmt w:val="bullet"/>
+      <w:lvlText w:val=""/>
+      <w:lvlJc w:val="left"/>
+      <w:pPr>
+        <w:ind w:left="3600" w:hanging="360"/>
+      </w:pPr>
+      <w:rPr>
+        <w:rFonts w:ascii="Symbol" w:hAnsi="Symbol" w:hint="default"/>
+      </w:rPr>
+    </w:lvl>
+    <w:lvl w:ilvl="4" w:tplc="0C0A0003" w:tentative="1">
+      <w:start w:val="1"/>
+      <w:numFmt w:val="bullet"/>
+      <w:lvlText w:val="o"/>
+      <w:lvlJc w:val="left"/>
+      <w:pPr>
+        <w:ind w:left="4320" w:hanging="360"/>
+      </w:pPr>
+      <w:rPr>
+        <w:rFonts w:ascii="Courier New" w:hAnsi="Courier New" w:cs="Courier New" w:hint="default"/>
+      </w:rPr>
+    </w:lvl>
+    <w:lvl w:ilvl="5" w:tplc="0C0A0005" w:tentative="1">
+      <w:start w:val="1"/>
+      <w:numFmt w:val="bullet"/>
+      <w:lvlText w:val=""/>
+      <w:lvlJc w:val="left"/>
+      <w:pPr>
+        <w:ind w:left="5040" w:hanging="360"/>
+      </w:pPr>
+      <w:rPr>
+        <w:rFonts w:ascii="Wingdings" w:hAnsi="Wingdings" w:hint="default"/>
+      </w:rPr>
+    </w:lvl>
+    <w:lvl w:ilvl="6" w:tplc="0C0A0001" w:tentative="1">
+      <w:start w:val="1"/>
+      <w:numFmt w:val="bullet"/>
+      <w:lvlText w:val=""/>
+      <w:lvlJc w:val="left"/>
+      <w:pPr>
+        <w:ind w:left="5760" w:hanging="360"/>
+      </w:pPr>
+      <w:rPr>
+        <w:rFonts w:ascii="Symbol" w:hAnsi="Symbol" w:hint="default"/>
+      </w:rPr>
+    </w:lvl>
+    <w:lvl w:ilvl="7" w:tplc="0C0A0003" w:tentative="1">
+      <w:start w:val="1"/>
+      <w:numFmt w:val="bullet"/>
+      <w:lvlText w:val="o"/>
+      <w:lvlJc w:val="left"/>
+      <w:pPr>
+        <w:ind w:left="6480" w:hanging="360"/>
+      </w:pPr>
+      <w:rPr>
+        <w:rFonts w:ascii="Courier New" w:hAnsi="Courier New" w:cs="Courier New" w:hint="default"/>
+      </w:rPr>
+    </w:lvl>
+    <w:lvl w:ilvl="8" w:tplc="0C0A0005" w:tentative="1">
+      <w:start w:val="1"/>
+      <w:numFmt w:val="bullet"/>
+      <w:lvlText w:val=""/>
+      <w:lvlJc w:val="left"/>
+      <w:pPr>
+        <w:ind w:left="7200" w:hanging="360"/>
+      </w:pPr>
+      <w:rPr>
+        <w:rFonts w:ascii="Wingdings" w:hAnsi="Wingdings" w:hint="default"/>
+      </w:rPr>
+    </w:lvl>
+  </w:abstractNum>
+  <w:abstractNum w:abstractNumId="3">
     <w:nsid w:val="4FB34EEC"/>
     <w:multiLevelType w:val="hybridMultilevel"/>
     <w:tmpl w:val="0D62A3CE"/>
@@ -852,7 +1364,120 @@
       </w:rPr>
     </w:lvl>
   </w:abstractNum>
-  <w:abstractNum w:abstractNumId="3">
+  <w:abstractNum w:abstractNumId="4">
+    <w:nsid w:val="60902FE9"/>
+    <w:multiLevelType w:val="hybridMultilevel"/>
+    <w:tmpl w:val="5F0A8FA4"/>
+    <w:lvl w:ilvl="0" w:tplc="0C0A000D">
+      <w:start w:val="1"/>
+      <w:numFmt w:val="bullet"/>
+      <w:lvlText w:val=""/>
+      <w:lvlJc w:val="left"/>
+      <w:pPr>
+        <w:ind w:left="720" w:hanging="360"/>
+      </w:pPr>
+      <w:rPr>
+        <w:rFonts w:ascii="Wingdings" w:hAnsi="Wingdings" w:hint="default"/>
+      </w:rPr>
+    </w:lvl>
+    <w:lvl w:ilvl="1" w:tplc="0C0A0003" w:tentative="1">
+      <w:start w:val="1"/>
+      <w:numFmt w:val="bullet"/>
+      <w:lvlText w:val="o"/>
+      <w:lvlJc w:val="left"/>
+      <w:pPr>
+        <w:ind w:left="1440" w:hanging="360"/>
+      </w:pPr>
+      <w:rPr>
+        <w:rFonts w:ascii="Courier New" w:hAnsi="Courier New" w:cs="Courier New" w:hint="default"/>
+      </w:rPr>
+    </w:lvl>
+    <w:lvl w:ilvl="2" w:tplc="0C0A0005" w:tentative="1">
+      <w:start w:val="1"/>
+      <w:numFmt w:val="bullet"/>
+      <w:lvlText w:val=""/>
+      <w:lvlJc w:val="left"/>
+      <w:pPr>
+        <w:ind w:left="2160" w:hanging="360"/>
+      </w:pPr>
+      <w:rPr>
+        <w:rFonts w:ascii="Wingdings" w:hAnsi="Wingdings" w:hint="default"/>
+      </w:rPr>
+    </w:lvl>
+    <w:lvl w:ilvl="3" w:tplc="0C0A0001" w:tentative="1">
+      <w:start w:val="1"/>
+      <w:numFmt w:val="bullet"/>
+      <w:lvlText w:val=""/>
+      <w:lvlJc w:val="left"/>
+      <w:pPr>
+        <w:ind w:left="2880" w:hanging="360"/>
+      </w:pPr>
+      <w:rPr>
+        <w:rFonts w:ascii="Symbol" w:hAnsi="Symbol" w:hint="default"/>
+      </w:rPr>
+    </w:lvl>
+    <w:lvl w:ilvl="4" w:tplc="0C0A0003" w:tentative="1">
+      <w:start w:val="1"/>
+      <w:numFmt w:val="bullet"/>
+      <w:lvlText w:val="o"/>
+      <w:lvlJc w:val="left"/>
+      <w:pPr>
+        <w:ind w:left="3600" w:hanging="360"/>
+      </w:pPr>
+      <w:rPr>
+        <w:rFonts w:ascii="Courier New" w:hAnsi="Courier New" w:cs="Courier New" w:hint="default"/>
+      </w:rPr>
+    </w:lvl>
+    <w:lvl w:ilvl="5" w:tplc="0C0A0005" w:tentative="1">
+      <w:start w:val="1"/>
+      <w:numFmt w:val="bullet"/>
+      <w:lvlText w:val=""/>
+      <w:lvlJc w:val="left"/>
+      <w:pPr>
+        <w:ind w:left="4320" w:hanging="360"/>
+      </w:pPr>
+      <w:rPr>
+        <w:rFonts w:ascii="Wingdings" w:hAnsi="Wingdings" w:hint="default"/>
+      </w:rPr>
+    </w:lvl>
+    <w:lvl w:ilvl="6" w:tplc="0C0A0001" w:tentative="1">
+      <w:start w:val="1"/>
+      <w:numFmt w:val="bullet"/>
+      <w:lvlText w:val=""/>
+      <w:lvlJc w:val="left"/>
+      <w:pPr>
+        <w:ind w:left="5040" w:hanging="360"/>
+      </w:pPr>
+      <w:rPr>
+        <w:rFonts w:ascii="Symbol" w:hAnsi="Symbol" w:hint="default"/>
+      </w:rPr>
+    </w:lvl>
+    <w:lvl w:ilvl="7" w:tplc="0C0A0003" w:tentative="1">
+      <w:start w:val="1"/>
+      <w:numFmt w:val="bullet"/>
+      <w:lvlText w:val="o"/>
+      <w:lvlJc w:val="left"/>
+      <w:pPr>
+        <w:ind w:left="5760" w:hanging="360"/>
+      </w:pPr>
+      <w:rPr>
+        <w:rFonts w:ascii="Courier New" w:hAnsi="Courier New" w:cs="Courier New" w:hint="default"/>
+      </w:rPr>
+    </w:lvl>
+    <w:lvl w:ilvl="8" w:tplc="0C0A0005" w:tentative="1">
+      <w:start w:val="1"/>
+      <w:numFmt w:val="bullet"/>
+      <w:lvlText w:val=""/>
+      <w:lvlJc w:val="left"/>
+      <w:pPr>
+        <w:ind w:left="6480" w:hanging="360"/>
+      </w:pPr>
+      <w:rPr>
+        <w:rFonts w:ascii="Wingdings" w:hAnsi="Wingdings" w:hint="default"/>
+      </w:rPr>
+    </w:lvl>
+  </w:abstractNum>
+  <w:abstractNum w:abstractNumId="5">
     <w:nsid w:val="7C582117"/>
     <w:multiLevelType w:val="hybridMultilevel"/>
     <w:tmpl w:val="2C5C4906"/>
@@ -965,7 +1590,7 @@
       </w:rPr>
     </w:lvl>
   </w:abstractNum>
-  <w:abstractNum w:abstractNumId="4">
+  <w:abstractNum w:abstractNumId="6">
     <w:nsid w:val="7DD05B75"/>
     <w:multiLevelType w:val="hybridMultilevel"/>
     <w:tmpl w:val="24C2AD5E"/>
@@ -1055,19 +1680,25 @@
     </w:lvl>
   </w:abstractNum>
   <w:num w:numId="1">
-    <w:abstractNumId w:val="4"/>
+    <w:abstractNumId w:val="6"/>
   </w:num>
   <w:num w:numId="2">
-    <w:abstractNumId w:val="2"/>
+    <w:abstractNumId w:val="3"/>
   </w:num>
   <w:num w:numId="3">
-    <w:abstractNumId w:val="3"/>
+    <w:abstractNumId w:val="5"/>
   </w:num>
   <w:num w:numId="4">
     <w:abstractNumId w:val="0"/>
   </w:num>
   <w:num w:numId="5">
     <w:abstractNumId w:val="1"/>
+  </w:num>
+  <w:num w:numId="6">
+    <w:abstractNumId w:val="2"/>
+  </w:num>
+  <w:num w:numId="7">
+    <w:abstractNumId w:val="4"/>
   </w:num>
 </w:numbering>
 </file>

</xml_diff>

<commit_message>
Actualizacion de interfaz de usuario
</commit_message>
<xml_diff>
--- a/Documentacion/Desarrollo de inferza-grupo diseño.docx
+++ b/Documentacion/Desarrollo de inferza-grupo diseño.docx
@@ -113,6 +113,109 @@
     <w:p>
       <w:pPr>
         <w:pStyle w:val="Prrafodelista"/>
+        <w:ind w:left="1575"/>
+        <w:rPr>
+          <w:color w:val="FF0000"/>
+        </w:rPr>
+      </w:pPr>
+      <w:r>
+        <w:rPr>
+          <w:color w:val="FF0000"/>
+        </w:rPr>
+        <w:t xml:space="preserve">Estábamos pensando de hacer los botones </w:t>
+      </w:r>
+      <w:proofErr w:type="spellStart"/>
+      <w:r>
+        <w:rPr>
+          <w:color w:val="FF0000"/>
+        </w:rPr>
+        <w:t>simitransparente</w:t>
+      </w:r>
+      <w:proofErr w:type="spellEnd"/>
+      <w:r>
+        <w:rPr>
+          <w:color w:val="FF0000"/>
+        </w:rPr>
+        <w:t>, porque ocupan mucho espacio en la pantalla. Los botones pueden ser rectangulares. Al presionar el botón, cambiara de color (como lo veníamos haciendo).</w:t>
+      </w:r>
+      <w:r>
+        <w:rPr>
+          <w:color w:val="FF0000"/>
+        </w:rPr>
+        <w:t xml:space="preserve">  Me refiero a transparencia a algo como esto:</w:t>
+      </w:r>
+    </w:p>
+    <w:p>
+      <w:pPr>
+        <w:pStyle w:val="Prrafodelista"/>
+        <w:ind w:left="1575"/>
+        <w:rPr>
+          <w:color w:val="FF0000"/>
+        </w:rPr>
+      </w:pPr>
+    </w:p>
+    <w:p>
+      <w:pPr>
+        <w:pStyle w:val="Prrafodelista"/>
+        <w:ind w:left="1575"/>
+        <w:rPr>
+          <w:color w:val="FF0000"/>
+        </w:rPr>
+      </w:pPr>
+      <w:r>
+        <w:rPr>
+          <w:noProof/>
+          <w:color w:val="FF0000"/>
+        </w:rPr>
+        <w:drawing>
+          <wp:inline distT="0" distB="0" distL="0" distR="0">
+            <wp:extent cx="2714625" cy="1628647"/>
+            <wp:effectExtent l="19050" t="0" r="9525" b="0"/>
+            <wp:docPr id="3" name="2 Imagen" descr="Screenshot_2014-10-27-11-14-03.png"/>
+            <wp:cNvGraphicFramePr>
+              <a:graphicFrameLocks xmlns:a="http://schemas.openxmlformats.org/drawingml/2006/main" noChangeAspect="1"/>
+            </wp:cNvGraphicFramePr>
+            <a:graphic xmlns:a="http://schemas.openxmlformats.org/drawingml/2006/main">
+              <a:graphicData uri="http://schemas.openxmlformats.org/drawingml/2006/picture">
+                <pic:pic xmlns:pic="http://schemas.openxmlformats.org/drawingml/2006/picture">
+                  <pic:nvPicPr>
+                    <pic:cNvPr id="0" name="Screenshot_2014-10-27-11-14-03.png"/>
+                    <pic:cNvPicPr/>
+                  </pic:nvPicPr>
+                  <pic:blipFill>
+                    <a:blip r:embed="rId7"/>
+                    <a:stretch>
+                      <a:fillRect/>
+                    </a:stretch>
+                  </pic:blipFill>
+                  <pic:spPr>
+                    <a:xfrm>
+                      <a:off x="0" y="0"/>
+                      <a:ext cx="2715690" cy="1629286"/>
+                    </a:xfrm>
+                    <a:prstGeom prst="rect">
+                      <a:avLst/>
+                    </a:prstGeom>
+                  </pic:spPr>
+                </pic:pic>
+              </a:graphicData>
+            </a:graphic>
+          </wp:inline>
+        </w:drawing>
+      </w:r>
+    </w:p>
+    <w:p>
+      <w:pPr>
+        <w:pStyle w:val="Prrafodelista"/>
+        <w:ind w:left="1575"/>
+        <w:rPr>
+          <w:color w:val="FF0000"/>
+        </w:rPr>
+      </w:pPr>
+    </w:p>
+    <w:p>
+      <w:pPr>
+        <w:pStyle w:val="Prrafodelista"/>
         <w:numPr>
           <w:ilvl w:val="0"/>
           <w:numId w:val="2"/>
@@ -237,7 +340,7 @@
         </w:numPr>
       </w:pPr>
       <w:r>
-        <w:t>Pantalla de pedido:</w:t>
+        <w:t>Pantalla de pedido, visión general de la pantalla</w:t>
       </w:r>
     </w:p>
     <w:p>
@@ -248,6 +351,7 @@
         <w:rPr>
           <w:noProof/>
         </w:rPr>
+        <w:lastRenderedPageBreak/>
         <w:drawing>
           <wp:inline distT="0" distB="0" distL="0" distR="0">
             <wp:extent cx="4048125" cy="2428685"/>
@@ -264,7 +368,7 @@
                     <pic:cNvPicPr/>
                   </pic:nvPicPr>
                   <pic:blipFill>
-                    <a:blip r:embed="rId7"/>
+                    <a:blip r:embed="rId8"/>
                     <a:stretch>
                       <a:fillRect/>
                     </a:stretch>
@@ -288,66 +392,48 @@
     <w:p>
       <w:pPr>
         <w:pStyle w:val="Prrafodelista"/>
+        <w:ind w:left="1440"/>
+      </w:pPr>
+    </w:p>
+    <w:p>
+      <w:pPr>
+        <w:pStyle w:val="Prrafodelista"/>
+        <w:ind w:left="1440"/>
+      </w:pPr>
+    </w:p>
+    <w:p>
+      <w:pPr>
+        <w:pStyle w:val="Prrafodelista"/>
+        <w:ind w:left="1440"/>
+      </w:pPr>
+    </w:p>
+    <w:p>
+      <w:pPr>
+        <w:ind w:left="1080"/>
+      </w:pPr>
+    </w:p>
+    <w:p>
+      <w:pPr>
+        <w:pStyle w:val="Prrafodelista"/>
         <w:numPr>
           <w:ilvl w:val="0"/>
           <w:numId w:val="3"/>
         </w:numPr>
       </w:pPr>
       <w:r>
-        <w:t>Box de pantalla.</w:t>
-      </w:r>
-    </w:p>
-    <w:p>
-      <w:pPr>
-        <w:pStyle w:val="Prrafodelista"/>
-        <w:numPr>
-          <w:ilvl w:val="0"/>
-          <w:numId w:val="3"/>
-        </w:numPr>
-      </w:pPr>
-      <w:proofErr w:type="spellStart"/>
-      <w:r>
-        <w:t>Boton</w:t>
-      </w:r>
-      <w:proofErr w:type="spellEnd"/>
-      <w:r>
-        <w:t xml:space="preserve"> enviar (Mismo formato)</w:t>
-      </w:r>
-    </w:p>
-    <w:p>
-      <w:pPr>
-        <w:pStyle w:val="Prrafodelista"/>
-        <w:numPr>
-          <w:ilvl w:val="0"/>
-          <w:numId w:val="3"/>
-        </w:numPr>
-      </w:pPr>
-      <w:proofErr w:type="spellStart"/>
-      <w:r>
-        <w:t>Boton</w:t>
-      </w:r>
-      <w:proofErr w:type="spellEnd"/>
-      <w:r>
-        <w:t xml:space="preserve"> Cancelar (Mismo formato)</w:t>
-      </w:r>
-    </w:p>
-    <w:p/>
-    <w:p>
-      <w:pPr>
-        <w:pStyle w:val="Prrafodelista"/>
-        <w:numPr>
-          <w:ilvl w:val="0"/>
-          <w:numId w:val="1"/>
-        </w:numPr>
-      </w:pPr>
-      <w:r>
-        <w:lastRenderedPageBreak/>
-        <w:t>Pantalla de Diarios Digitales</w:t>
-      </w:r>
-    </w:p>
-    <w:p>
-      <w:pPr>
-        <w:pStyle w:val="Prrafodelista"/>
+        <w:t>Box de pantalla, el que utilizamos:</w:t>
+      </w:r>
+    </w:p>
+    <w:p>
+      <w:pPr>
+        <w:pStyle w:val="Prrafodelista"/>
+        <w:ind w:left="1440"/>
+      </w:pPr>
+    </w:p>
+    <w:p>
+      <w:pPr>
+        <w:pStyle w:val="Prrafodelista"/>
+        <w:ind w:left="1440"/>
       </w:pPr>
       <w:r>
         <w:rPr>
@@ -355,9 +441,9 @@
         </w:rPr>
         <w:drawing>
           <wp:inline distT="0" distB="0" distL="0" distR="0">
-            <wp:extent cx="2295525" cy="3825875"/>
-            <wp:effectExtent l="19050" t="0" r="9525" b="0"/>
-            <wp:docPr id="3" name="2 Imagen" descr="Screenshot_2014-09-30-01-01-23.png"/>
+            <wp:extent cx="3629024" cy="2228850"/>
+            <wp:effectExtent l="19050" t="0" r="0" b="0"/>
+            <wp:docPr id="14" name="11 Imagen" descr="fondoPantalla.png"/>
             <wp:cNvGraphicFramePr>
               <a:graphicFrameLocks xmlns:a="http://schemas.openxmlformats.org/drawingml/2006/main" noChangeAspect="1"/>
             </wp:cNvGraphicFramePr>
@@ -365,11 +451,11 @@
               <a:graphicData uri="http://schemas.openxmlformats.org/drawingml/2006/picture">
                 <pic:pic xmlns:pic="http://schemas.openxmlformats.org/drawingml/2006/picture">
                   <pic:nvPicPr>
-                    <pic:cNvPr id="0" name="Screenshot_2014-09-30-01-01-23.png"/>
+                    <pic:cNvPr id="0" name="fondoPantalla.png"/>
                     <pic:cNvPicPr/>
                   </pic:nvPicPr>
                   <pic:blipFill>
-                    <a:blip r:embed="rId8"/>
+                    <a:blip r:embed="rId9"/>
                     <a:stretch>
                       <a:fillRect/>
                     </a:stretch>
@@ -377,7 +463,7 @@
                   <pic:spPr>
                     <a:xfrm>
                       <a:off x="0" y="0"/>
-                      <a:ext cx="2295525" cy="3825875"/>
+                      <a:ext cx="3631350" cy="2230278"/>
                     </a:xfrm>
                     <a:prstGeom prst="rect">
                       <a:avLst/>
@@ -395,10 +481,262 @@
         <w:pStyle w:val="Prrafodelista"/>
         <w:numPr>
           <w:ilvl w:val="0"/>
+          <w:numId w:val="3"/>
+        </w:numPr>
+      </w:pPr>
+      <w:r>
+        <w:t>Titulo de inicio de la pantalla</w:t>
+      </w:r>
+    </w:p>
+    <w:p>
+      <w:pPr>
+        <w:pStyle w:val="Prrafodelista"/>
+        <w:ind w:left="1440"/>
+      </w:pPr>
+      <w:r>
+        <w:rPr>
+          <w:noProof/>
+        </w:rPr>
+        <w:drawing>
+          <wp:inline distT="0" distB="0" distL="0" distR="0">
+            <wp:extent cx="3895725" cy="106898"/>
+            <wp:effectExtent l="19050" t="0" r="0" b="0"/>
+            <wp:docPr id="13" name="11 Imagen" descr="fondoPantalla.png"/>
+            <wp:cNvGraphicFramePr>
+              <a:graphicFrameLocks xmlns:a="http://schemas.openxmlformats.org/drawingml/2006/main" noChangeAspect="1"/>
+            </wp:cNvGraphicFramePr>
+            <a:graphic xmlns:a="http://schemas.openxmlformats.org/drawingml/2006/main">
+              <a:graphicData uri="http://schemas.openxmlformats.org/drawingml/2006/picture">
+                <pic:pic xmlns:pic="http://schemas.openxmlformats.org/drawingml/2006/picture">
+                  <pic:nvPicPr>
+                    <pic:cNvPr id="0" name="fondoPantalla.png"/>
+                    <pic:cNvPicPr/>
+                  </pic:nvPicPr>
+                  <pic:blipFill>
+                    <a:blip r:embed="rId9"/>
+                    <a:stretch>
+                      <a:fillRect/>
+                    </a:stretch>
+                  </pic:blipFill>
+                  <pic:spPr>
+                    <a:xfrm flipV="1">
+                      <a:off x="0" y="0"/>
+                      <a:ext cx="3900715" cy="107035"/>
+                    </a:xfrm>
+                    <a:prstGeom prst="rect">
+                      <a:avLst/>
+                    </a:prstGeom>
+                  </pic:spPr>
+                </pic:pic>
+              </a:graphicData>
+            </a:graphic>
+          </wp:inline>
+        </w:drawing>
+      </w:r>
+    </w:p>
+    <w:p>
+      <w:pPr>
+        <w:pStyle w:val="Prrafodelista"/>
+        <w:ind w:left="1440"/>
+      </w:pPr>
+      <w:r>
+        <w:t>(Es donde aparece DESCRIPCION, PRECIO, CANTIDAD, ESTADO)</w:t>
+      </w:r>
+      <w:r>
+        <w:t xml:space="preserve">, el texto lo ponemos nosotros, </w:t>
+      </w:r>
+      <w:proofErr w:type="spellStart"/>
+      <w:r>
+        <w:t>pasanos</w:t>
+      </w:r>
+      <w:proofErr w:type="spellEnd"/>
+      <w:r>
+        <w:t xml:space="preserve"> el tipo de letra para toda la pantalla.</w:t>
+      </w:r>
+    </w:p>
+    <w:p>
+      <w:pPr>
+        <w:pStyle w:val="Prrafodelista"/>
+        <w:numPr>
+          <w:ilvl w:val="0"/>
+          <w:numId w:val="3"/>
+        </w:numPr>
+      </w:pPr>
+      <w:proofErr w:type="spellStart"/>
+      <w:r>
+        <w:t>Boton</w:t>
+      </w:r>
+      <w:proofErr w:type="spellEnd"/>
+      <w:r>
+        <w:t xml:space="preserve"> enviar (Mismo formato)</w:t>
+      </w:r>
+      <w:r>
+        <w:t>: el texto lo agregamos nosotros</w:t>
+      </w:r>
+    </w:p>
+    <w:p>
+      <w:pPr>
+        <w:pStyle w:val="Prrafodelista"/>
+        <w:numPr>
+          <w:ilvl w:val="0"/>
+          <w:numId w:val="3"/>
+        </w:numPr>
+      </w:pPr>
+      <w:proofErr w:type="spellStart"/>
+      <w:r>
+        <w:t>Boton</w:t>
+      </w:r>
+      <w:proofErr w:type="spellEnd"/>
+      <w:r>
+        <w:t xml:space="preserve"> Cancelar (Mismo formato)</w:t>
+      </w:r>
+      <w:r>
+        <w:t>: el texto lo agregamos nosotros</w:t>
+      </w:r>
+    </w:p>
+    <w:p/>
+    <w:p>
+      <w:pPr>
+        <w:pStyle w:val="Prrafodelista"/>
+        <w:numPr>
+          <w:ilvl w:val="0"/>
+          <w:numId w:val="1"/>
+        </w:numPr>
+      </w:pPr>
+      <w:r>
+        <w:t>Pantalla de Diarios Digitales</w:t>
+      </w:r>
+    </w:p>
+    <w:p>
+      <w:pPr>
+        <w:pStyle w:val="Prrafodelista"/>
+      </w:pPr>
+      <w:r>
+        <w:rPr>
+          <w:noProof/>
+        </w:rPr>
+        <w:lastRenderedPageBreak/>
+        <w:drawing>
+          <wp:inline distT="0" distB="0" distL="0" distR="0">
+            <wp:extent cx="3171825" cy="5286375"/>
+            <wp:effectExtent l="19050" t="0" r="9525" b="0"/>
+            <wp:docPr id="10" name="9 Imagen" descr="Screenshot_2014-10-27-10-53-02.png"/>
+            <wp:cNvGraphicFramePr>
+              <a:graphicFrameLocks xmlns:a="http://schemas.openxmlformats.org/drawingml/2006/main" noChangeAspect="1"/>
+            </wp:cNvGraphicFramePr>
+            <a:graphic xmlns:a="http://schemas.openxmlformats.org/drawingml/2006/main">
+              <a:graphicData uri="http://schemas.openxmlformats.org/drawingml/2006/picture">
+                <pic:pic xmlns:pic="http://schemas.openxmlformats.org/drawingml/2006/picture">
+                  <pic:nvPicPr>
+                    <pic:cNvPr id="0" name="Screenshot_2014-10-27-10-53-02.png"/>
+                    <pic:cNvPicPr/>
+                  </pic:nvPicPr>
+                  <pic:blipFill>
+                    <a:blip r:embed="rId10"/>
+                    <a:stretch>
+                      <a:fillRect/>
+                    </a:stretch>
+                  </pic:blipFill>
+                  <pic:spPr>
+                    <a:xfrm>
+                      <a:off x="0" y="0"/>
+                      <a:ext cx="3171825" cy="5286375"/>
+                    </a:xfrm>
+                    <a:prstGeom prst="rect">
+                      <a:avLst/>
+                    </a:prstGeom>
+                  </pic:spPr>
+                </pic:pic>
+              </a:graphicData>
+            </a:graphic>
+          </wp:inline>
+        </w:drawing>
+      </w:r>
+    </w:p>
+    <w:p>
+      <w:pPr>
+        <w:pStyle w:val="Prrafodelista"/>
+        <w:numPr>
+          <w:ilvl w:val="0"/>
           <w:numId w:val="4"/>
         </w:numPr>
       </w:pPr>
       <w:r>
+        <w:t>Titulo de la pantalla, haría falta un banner:</w:t>
+      </w:r>
+    </w:p>
+    <w:p>
+      <w:pPr>
+        <w:pStyle w:val="Prrafodelista"/>
+        <w:ind w:left="1440"/>
+      </w:pPr>
+      <w:r>
+        <w:rPr>
+          <w:noProof/>
+        </w:rPr>
+        <w:drawing>
+          <wp:inline distT="0" distB="0" distL="0" distR="0">
+            <wp:extent cx="3629025" cy="657225"/>
+            <wp:effectExtent l="19050" t="0" r="9525" b="0"/>
+            <wp:docPr id="11" name="10 Imagen" descr="archmodels76_030-tomato-diff.jpg"/>
+            <wp:cNvGraphicFramePr>
+              <a:graphicFrameLocks xmlns:a="http://schemas.openxmlformats.org/drawingml/2006/main" noChangeAspect="1"/>
+            </wp:cNvGraphicFramePr>
+            <a:graphic xmlns:a="http://schemas.openxmlformats.org/drawingml/2006/main">
+              <a:graphicData uri="http://schemas.openxmlformats.org/drawingml/2006/picture">
+                <pic:pic xmlns:pic="http://schemas.openxmlformats.org/drawingml/2006/picture">
+                  <pic:nvPicPr>
+                    <pic:cNvPr id="0" name="archmodels76_030-tomato-diff.jpg"/>
+                    <pic:cNvPicPr/>
+                  </pic:nvPicPr>
+                  <pic:blipFill>
+                    <a:blip r:embed="rId11"/>
+                    <a:stretch>
+                      <a:fillRect/>
+                    </a:stretch>
+                  </pic:blipFill>
+                  <pic:spPr>
+                    <a:xfrm>
+                      <a:off x="0" y="0"/>
+                      <a:ext cx="3629025" cy="657225"/>
+                    </a:xfrm>
+                    <a:prstGeom prst="rect">
+                      <a:avLst/>
+                    </a:prstGeom>
+                  </pic:spPr>
+                </pic:pic>
+              </a:graphicData>
+            </a:graphic>
+          </wp:inline>
+        </w:drawing>
+      </w:r>
+    </w:p>
+    <w:p>
+      <w:pPr>
+        <w:pStyle w:val="Prrafodelista"/>
+        <w:ind w:left="1440"/>
+      </w:pPr>
+      <w:r>
+        <w:t xml:space="preserve">(el texto lo ponemos nosotros, </w:t>
+      </w:r>
+      <w:proofErr w:type="spellStart"/>
+      <w:r>
+        <w:t>pasanos</w:t>
+      </w:r>
+      <w:proofErr w:type="spellEnd"/>
+      <w:r>
+        <w:t xml:space="preserve"> el tipo de letra)</w:t>
+      </w:r>
+    </w:p>
+    <w:p>
+      <w:pPr>
+        <w:pStyle w:val="Prrafodelista"/>
+        <w:numPr>
+          <w:ilvl w:val="0"/>
+          <w:numId w:val="4"/>
+        </w:numPr>
+      </w:pPr>
+      <w:r>
         <w:t>Box de pantalla</w:t>
       </w:r>
     </w:p>
@@ -416,7 +754,68 @@
       </w:r>
       <w:proofErr w:type="spellEnd"/>
       <w:r>
-        <w:t xml:space="preserve"> de Diarios digitales( uno solo)</w:t>
+        <w:t xml:space="preserve"> de Diarios D</w:t>
+      </w:r>
+      <w:r>
+        <w:t>igitales( uno solo)</w:t>
+      </w:r>
+      <w:r>
+        <w:t>, este es el que utilizo:</w:t>
+      </w:r>
+    </w:p>
+    <w:p>
+      <w:pPr>
+        <w:pStyle w:val="Prrafodelista"/>
+        <w:ind w:left="1440"/>
+      </w:pPr>
+      <w:r>
+        <w:rPr>
+          <w:noProof/>
+        </w:rPr>
+        <w:drawing>
+          <wp:inline distT="0" distB="0" distL="0" distR="0">
+            <wp:extent cx="3629025" cy="571500"/>
+            <wp:effectExtent l="19050" t="0" r="9525" b="0"/>
+            <wp:docPr id="12" name="11 Imagen" descr="fondoPantalla.png"/>
+            <wp:cNvGraphicFramePr>
+              <a:graphicFrameLocks xmlns:a="http://schemas.openxmlformats.org/drawingml/2006/main" noChangeAspect="1"/>
+            </wp:cNvGraphicFramePr>
+            <a:graphic xmlns:a="http://schemas.openxmlformats.org/drawingml/2006/main">
+              <a:graphicData uri="http://schemas.openxmlformats.org/drawingml/2006/picture">
+                <pic:pic xmlns:pic="http://schemas.openxmlformats.org/drawingml/2006/picture">
+                  <pic:nvPicPr>
+                    <pic:cNvPr id="0" name="fondoPantalla.png"/>
+                    <pic:cNvPicPr/>
+                  </pic:nvPicPr>
+                  <pic:blipFill>
+                    <a:blip r:embed="rId9"/>
+                    <a:stretch>
+                      <a:fillRect/>
+                    </a:stretch>
+                  </pic:blipFill>
+                  <pic:spPr>
+                    <a:xfrm>
+                      <a:off x="0" y="0"/>
+                      <a:ext cx="3631350" cy="571866"/>
+                    </a:xfrm>
+                    <a:prstGeom prst="rect">
+                      <a:avLst/>
+                    </a:prstGeom>
+                  </pic:spPr>
+                </pic:pic>
+              </a:graphicData>
+            </a:graphic>
+          </wp:inline>
+        </w:drawing>
+      </w:r>
+    </w:p>
+    <w:p>
+      <w:pPr>
+        <w:pStyle w:val="Prrafodelista"/>
+        <w:ind w:left="1440"/>
+      </w:pPr>
+      <w:r>
+        <w:t>(El texto lo ponemos nosotros)</w:t>
       </w:r>
     </w:p>
     <w:p>
@@ -435,7 +834,28 @@
       <w:r>
         <w:t xml:space="preserve"> Cancelar</w:t>
       </w:r>
-    </w:p>
+      <w:r>
+        <w:t xml:space="preserve"> (</w:t>
+      </w:r>
+      <w:proofErr w:type="spellStart"/>
+      <w:r>
+        <w:t>Idem</w:t>
+      </w:r>
+      <w:proofErr w:type="spellEnd"/>
+      <w:r>
+        <w:t xml:space="preserve"> </w:t>
+      </w:r>
+      <w:proofErr w:type="spellStart"/>
+      <w:r>
+        <w:t>Boton</w:t>
+      </w:r>
+      <w:proofErr w:type="spellEnd"/>
+      <w:r>
+        <w:t xml:space="preserve"> de Diarios Digitales)</w:t>
+      </w:r>
+    </w:p>
+    <w:p/>
+    <w:p/>
     <w:p>
       <w:pPr>
         <w:pStyle w:val="Prrafodelista"/>
@@ -457,6 +877,7 @@
         </w:numPr>
       </w:pPr>
       <w:r>
+        <w:lastRenderedPageBreak/>
         <w:t>Box de Pantalla</w:t>
       </w:r>
     </w:p>
@@ -520,7 +941,7 @@
                     <pic:cNvPicPr/>
                   </pic:nvPicPr>
                   <pic:blipFill>
-                    <a:blip r:embed="rId9"/>
+                    <a:blip r:embed="rId12"/>
                     <a:stretch>
                       <a:fillRect/>
                     </a:stretch>
@@ -550,7 +971,6 @@
         </w:numPr>
       </w:pPr>
       <w:r>
-        <w:lastRenderedPageBreak/>
         <w:t>Para ello se necesita</w:t>
       </w:r>
       <w:r>
@@ -584,7 +1004,7 @@
                     <pic:cNvPicPr/>
                   </pic:nvPicPr>
                   <pic:blipFill>
-                    <a:blip r:embed="rId10"/>
+                    <a:blip r:embed="rId13"/>
                     <a:stretch>
                       <a:fillRect/>
                     </a:stretch>
@@ -647,7 +1067,7 @@
                     <pic:cNvPicPr/>
                   </pic:nvPicPr>
                   <pic:blipFill>
-                    <a:blip r:embed="rId11" cstate="print"/>
+                    <a:blip r:embed="rId14" cstate="print"/>
                     <a:stretch>
                       <a:fillRect/>
                     </a:stretch>
@@ -709,7 +1129,7 @@
                     <pic:cNvPicPr/>
                   </pic:nvPicPr>
                   <pic:blipFill>
-                    <a:blip r:embed="rId12"/>
+                    <a:blip r:embed="rId15"/>
                     <a:stretch>
                       <a:fillRect/>
                     </a:stretch>
@@ -735,6 +1155,7 @@
         <w:pStyle w:val="Prrafodelista"/>
       </w:pPr>
       <w:r>
+        <w:lastRenderedPageBreak/>
         <w:t xml:space="preserve">Con que haya uno es suficiente. La intención es ingresar una dirección </w:t>
       </w:r>
       <w:proofErr w:type="spellStart"/>
@@ -815,7 +1236,7 @@
                     <pic:cNvPicPr/>
                   </pic:nvPicPr>
                   <pic:blipFill>
-                    <a:blip r:embed="rId13"/>
+                    <a:blip r:embed="rId16"/>
                     <a:stretch>
                       <a:fillRect/>
                     </a:stretch>
@@ -844,7 +1265,6 @@
     <w:p/>
     <w:p>
       <w:r>
-        <w:lastRenderedPageBreak/>
         <w:t>Este selector de menú lo usamos para recorrer el menú, como por ejemplo:</w:t>
       </w:r>
     </w:p>
@@ -869,7 +1289,7 @@
                     <pic:cNvPicPr/>
                   </pic:nvPicPr>
                   <pic:blipFill>
-                    <a:blip r:embed="rId14"/>
+                    <a:blip r:embed="rId17"/>
                     <a:stretch>
                       <a:fillRect/>
                     </a:stretch>

</xml_diff>